<commit_message>
rename files, increase spacing on contact info signup sheet
</commit_message>
<xml_diff>
--- a/contact-info-signup.docx
+++ b/contact-info-signup.docx
@@ -13,7 +13,7 @@
         <mc:AlternateContent>
           <mc:Choice Requires="wps">
             <w:drawing>
-              <wp:anchor distT="45720" distB="45720" distL="114300" distR="114300" simplePos="0" relativeHeight="251659264" behindDoc="0" locked="0" layoutInCell="1" allowOverlap="1">
+              <wp:anchor distT="45720" distB="45720" distL="114300" distR="114300" simplePos="0" relativeHeight="251657216" behindDoc="0" locked="0" layoutInCell="1" allowOverlap="1">
                 <wp:simplePos x="0" y="0"/>
                 <wp:positionH relativeFrom="margin">
                   <wp:align>right</wp:align>
@@ -230,7 +230,7 @@
             <v:path o:extrusionok="f" gradientshapeok="t" o:connecttype="rect"/>
             <o:lock v:ext="edit" aspectratio="t"/>
           </v:shapetype>
-          <v:shape id="_x0000_s1026" type="#_x0000_t75" style="position:absolute;margin-left:0;margin-top:-.05pt;width:79.5pt;height:107.25pt;z-index:-251655168;mso-position-horizontal-relative:text;mso-position-vertical-relative:text">
+          <v:shape id="_x0000_s1026" type="#_x0000_t75" style="position:absolute;margin-left:0;margin-top:-.05pt;width:79.5pt;height:107.25pt;z-index:-251658240;mso-position-horizontal-relative:text;mso-position-vertical-relative:text">
             <v:imagedata r:id="rId4" o:title="TheTab_KGrgb_300ppi"/>
           </v:shape>
         </w:pict>
@@ -255,222 +255,196 @@
       <w:pPr>
         <w:contextualSpacing/>
       </w:pPr>
+    </w:p>
+    <w:p>
+      <w:pPr>
+        <w:contextualSpacing/>
+      </w:pPr>
+    </w:p>
+    <w:p>
+      <w:pPr>
+        <w:contextualSpacing/>
+      </w:pPr>
+    </w:p>
+    <w:p>
+      <w:pPr>
+        <w:contextualSpacing/>
+      </w:pPr>
+    </w:p>
+    <w:p>
+      <w:pPr>
+        <w:contextualSpacing/>
+      </w:pPr>
+    </w:p>
+    <w:p>
+      <w:pPr>
+        <w:contextualSpacing/>
+        <w:rPr>
+          <w:rFonts w:ascii="Gill Sans MT" w:hAnsi="Gill Sans MT"/>
+          <w:b/>
+          <w:sz w:val="24"/>
+        </w:rPr>
+      </w:pPr>
+      <w:r>
+        <w:rPr>
+          <w:rFonts w:ascii="Gill Sans MT" w:hAnsi="Gill Sans MT"/>
+          <w:b/>
+          <w:sz w:val="24"/>
+        </w:rPr>
+        <w:t>Name:</w:t>
+      </w:r>
+    </w:p>
+    <w:p>
+      <w:pPr>
+        <w:contextualSpacing/>
+        <w:rPr>
+          <w:rFonts w:ascii="Gill Sans MT" w:hAnsi="Gill Sans MT"/>
+          <w:b/>
+          <w:sz w:val="28"/>
+        </w:rPr>
+      </w:pPr>
+      <w:r>
+        <w:rPr>
+          <w:rFonts w:ascii="Gill Sans MT" w:hAnsi="Gill Sans MT"/>
+          <w:b/>
+          <w:sz w:val="36"/>
+        </w:rPr>
+        <w:t>____________________________________________________________________________________________________________________________________________________________________________________________________________________________________________________________________________________________________________________</w:t>
+      </w:r>
+    </w:p>
+    <w:p>
+      <w:pPr>
+        <w:contextualSpacing/>
+        <w:rPr>
+          <w:rFonts w:ascii="Gill Sans MT" w:hAnsi="Gill Sans MT"/>
+          <w:b/>
+          <w:sz w:val="24"/>
+        </w:rPr>
+      </w:pPr>
+    </w:p>
+    <w:p>
+      <w:pPr>
+        <w:contextualSpacing/>
+        <w:rPr>
+          <w:rFonts w:ascii="Gill Sans MT" w:hAnsi="Gill Sans MT"/>
+          <w:b/>
+          <w:sz w:val="24"/>
+        </w:rPr>
+      </w:pPr>
+    </w:p>
+    <w:p>
+      <w:pPr>
+        <w:contextualSpacing/>
+        <w:rPr>
+          <w:rFonts w:ascii="Gill Sans MT" w:hAnsi="Gill Sans MT"/>
+          <w:b/>
+          <w:sz w:val="24"/>
+        </w:rPr>
+      </w:pPr>
+    </w:p>
+    <w:p>
+      <w:pPr>
+        <w:contextualSpacing/>
+        <w:rPr>
+          <w:rFonts w:ascii="Gill Sans MT" w:hAnsi="Gill Sans MT"/>
+          <w:b/>
+          <w:sz w:val="24"/>
+        </w:rPr>
+      </w:pPr>
+      <w:r>
+        <w:rPr>
+          <w:rFonts w:ascii="Gill Sans MT" w:hAnsi="Gill Sans MT"/>
+          <w:b/>
+          <w:sz w:val="24"/>
+        </w:rPr>
+        <w:t>Phone:</w:t>
+      </w:r>
+    </w:p>
+    <w:p>
+      <w:pPr>
+        <w:contextualSpacing/>
+        <w:rPr>
+          <w:rFonts w:ascii="Gill Sans MT" w:hAnsi="Gill Sans MT"/>
+          <w:b/>
+          <w:sz w:val="24"/>
+        </w:rPr>
+      </w:pPr>
+      <w:r>
+        <w:rPr>
+          <w:rFonts w:ascii="Gill Sans MT" w:hAnsi="Gill Sans MT"/>
+          <w:b/>
+          <w:sz w:val="36"/>
+        </w:rPr>
+        <w:t>____________________________________________________________________________________________________________________________________________________________________________________________________________________________________________________________________________________________________________________</w:t>
+      </w:r>
+    </w:p>
+    <w:p>
+      <w:pPr>
+        <w:contextualSpacing/>
+        <w:rPr>
+          <w:rFonts w:ascii="Gill Sans MT" w:hAnsi="Gill Sans MT"/>
+          <w:b/>
+          <w:sz w:val="24"/>
+        </w:rPr>
+      </w:pPr>
+    </w:p>
+    <w:p>
+      <w:pPr>
+        <w:contextualSpacing/>
+        <w:rPr>
+          <w:rFonts w:ascii="Gill Sans MT" w:hAnsi="Gill Sans MT"/>
+          <w:b/>
+          <w:sz w:val="24"/>
+        </w:rPr>
+      </w:pPr>
+    </w:p>
+    <w:p>
+      <w:pPr>
+        <w:contextualSpacing/>
+        <w:rPr>
+          <w:rFonts w:ascii="Gill Sans MT" w:hAnsi="Gill Sans MT"/>
+          <w:b/>
+          <w:sz w:val="24"/>
+        </w:rPr>
+      </w:pPr>
+    </w:p>
+    <w:p>
+      <w:pPr>
+        <w:contextualSpacing/>
+        <w:rPr>
+          <w:rFonts w:ascii="Gill Sans MT" w:hAnsi="Gill Sans MT"/>
+          <w:b/>
+          <w:sz w:val="24"/>
+        </w:rPr>
+      </w:pPr>
+      <w:r>
+        <w:rPr>
+          <w:rFonts w:ascii="Gill Sans MT" w:hAnsi="Gill Sans MT"/>
+          <w:b/>
+          <w:sz w:val="24"/>
+        </w:rPr>
+        <w:t>Email:</w:t>
+      </w:r>
+    </w:p>
+    <w:p>
+      <w:pPr>
+        <w:contextualSpacing/>
+        <w:rPr>
+          <w:rFonts w:ascii="Gill Sans MT" w:hAnsi="Gill Sans MT"/>
+          <w:b/>
+          <w:sz w:val="28"/>
+        </w:rPr>
+      </w:pPr>
+      <w:r>
+        <w:rPr>
+          <w:rFonts w:ascii="Gill Sans MT" w:hAnsi="Gill Sans MT"/>
+          <w:b/>
+          <w:sz w:val="36"/>
+        </w:rPr>
+        <w:t>____________________________________________________________________________________________________________________________________________________________________________________________________________________________________________________________________________________________________________________</w:t>
+      </w:r>
       <w:bookmarkStart w:id="0" w:name="_GoBack"/>
       <w:bookmarkEnd w:id="0"/>
-    </w:p>
-    <w:p>
-      <w:pPr>
-        <w:contextualSpacing/>
-      </w:pPr>
-    </w:p>
-    <w:p>
-      <w:pPr>
-        <w:contextualSpacing/>
-      </w:pPr>
-    </w:p>
-    <w:p>
-      <w:pPr>
-        <w:contextualSpacing/>
-      </w:pPr>
-    </w:p>
-    <w:p>
-      <w:pPr>
-        <w:contextualSpacing/>
-      </w:pPr>
-    </w:p>
-    <w:p>
-      <w:pPr>
-        <w:contextualSpacing/>
-        <w:rPr>
-          <w:rFonts w:ascii="Gill Sans MT" w:hAnsi="Gill Sans MT"/>
-          <w:b/>
-          <w:sz w:val="24"/>
-        </w:rPr>
-      </w:pPr>
-      <w:r>
-        <w:rPr>
-          <w:rFonts w:ascii="Gill Sans MT" w:hAnsi="Gill Sans MT"/>
-          <w:b/>
-          <w:sz w:val="24"/>
-        </w:rPr>
-        <w:t>Name:</w:t>
-      </w:r>
-    </w:p>
-    <w:p>
-      <w:pPr>
-        <w:contextualSpacing/>
-        <w:rPr>
-          <w:rFonts w:ascii="Gill Sans MT" w:hAnsi="Gill Sans MT"/>
-          <w:b/>
-          <w:sz w:val="28"/>
-        </w:rPr>
-      </w:pPr>
-      <w:r>
-        <w:rPr>
-          <w:rFonts w:ascii="Gill Sans MT" w:hAnsi="Gill Sans MT"/>
-          <w:b/>
-          <w:sz w:val="28"/>
-        </w:rPr>
-        <w:t>_____________________________________________________________________________________________________________________________________________________________________________________________________________________________________________________________________________________________________________________________________________________________________________________________________________________________________________________________________________________________________</w:t>
-      </w:r>
-      <w:r>
-        <w:rPr>
-          <w:rFonts w:ascii="Gill Sans MT" w:hAnsi="Gill Sans MT"/>
-          <w:b/>
-          <w:sz w:val="28"/>
-        </w:rPr>
-        <w:t>___________________</w:t>
-      </w:r>
-    </w:p>
-    <w:p>
-      <w:pPr>
-        <w:contextualSpacing/>
-        <w:rPr>
-          <w:rFonts w:ascii="Gill Sans MT" w:hAnsi="Gill Sans MT"/>
-          <w:b/>
-          <w:sz w:val="24"/>
-        </w:rPr>
-      </w:pPr>
-    </w:p>
-    <w:p>
-      <w:pPr>
-        <w:contextualSpacing/>
-        <w:rPr>
-          <w:rFonts w:ascii="Gill Sans MT" w:hAnsi="Gill Sans MT"/>
-          <w:b/>
-          <w:sz w:val="24"/>
-        </w:rPr>
-      </w:pPr>
-    </w:p>
-    <w:p>
-      <w:pPr>
-        <w:contextualSpacing/>
-        <w:rPr>
-          <w:rFonts w:ascii="Gill Sans MT" w:hAnsi="Gill Sans MT"/>
-          <w:b/>
-          <w:sz w:val="24"/>
-        </w:rPr>
-      </w:pPr>
-    </w:p>
-    <w:p>
-      <w:pPr>
-        <w:contextualSpacing/>
-        <w:rPr>
-          <w:rFonts w:ascii="Gill Sans MT" w:hAnsi="Gill Sans MT"/>
-          <w:b/>
-          <w:sz w:val="24"/>
-        </w:rPr>
-      </w:pPr>
-      <w:r>
-        <w:rPr>
-          <w:rFonts w:ascii="Gill Sans MT" w:hAnsi="Gill Sans MT"/>
-          <w:b/>
-          <w:sz w:val="24"/>
-        </w:rPr>
-        <w:t>Phone:</w:t>
-      </w:r>
-    </w:p>
-    <w:p>
-      <w:pPr>
-        <w:contextualSpacing/>
-        <w:rPr>
-          <w:rFonts w:ascii="Gill Sans MT" w:hAnsi="Gill Sans MT"/>
-          <w:b/>
-          <w:sz w:val="28"/>
-        </w:rPr>
-      </w:pPr>
-      <w:r>
-        <w:rPr>
-          <w:rFonts w:ascii="Gill Sans MT" w:hAnsi="Gill Sans MT"/>
-          <w:b/>
-          <w:sz w:val="28"/>
-        </w:rPr>
-        <w:t>_______________________________________________________________________________________________________________________________________________________________________________________________________________________________________________________________________________________________________________________________________________________________________________________________________________________________________________________________________________________________</w:t>
-      </w:r>
-      <w:r>
-        <w:rPr>
-          <w:rFonts w:ascii="Gill Sans MT" w:hAnsi="Gill Sans MT"/>
-          <w:b/>
-          <w:sz w:val="28"/>
-        </w:rPr>
-        <w:t>_________________________</w:t>
-      </w:r>
-    </w:p>
-    <w:p>
-      <w:pPr>
-        <w:contextualSpacing/>
-        <w:rPr>
-          <w:rFonts w:ascii="Gill Sans MT" w:hAnsi="Gill Sans MT"/>
-          <w:b/>
-          <w:sz w:val="24"/>
-        </w:rPr>
-      </w:pPr>
-    </w:p>
-    <w:p>
-      <w:pPr>
-        <w:contextualSpacing/>
-        <w:rPr>
-          <w:rFonts w:ascii="Gill Sans MT" w:hAnsi="Gill Sans MT"/>
-          <w:b/>
-          <w:sz w:val="24"/>
-        </w:rPr>
-      </w:pPr>
-    </w:p>
-    <w:p>
-      <w:pPr>
-        <w:contextualSpacing/>
-        <w:rPr>
-          <w:rFonts w:ascii="Gill Sans MT" w:hAnsi="Gill Sans MT"/>
-          <w:b/>
-          <w:sz w:val="24"/>
-        </w:rPr>
-      </w:pPr>
-    </w:p>
-    <w:p>
-      <w:pPr>
-        <w:contextualSpacing/>
-        <w:rPr>
-          <w:rFonts w:ascii="Gill Sans MT" w:hAnsi="Gill Sans MT"/>
-          <w:b/>
-          <w:sz w:val="24"/>
-        </w:rPr>
-      </w:pPr>
-    </w:p>
-    <w:p>
-      <w:pPr>
-        <w:contextualSpacing/>
-        <w:rPr>
-          <w:rFonts w:ascii="Gill Sans MT" w:hAnsi="Gill Sans MT"/>
-          <w:b/>
-          <w:sz w:val="24"/>
-        </w:rPr>
-      </w:pPr>
-      <w:r>
-        <w:rPr>
-          <w:rFonts w:ascii="Gill Sans MT" w:hAnsi="Gill Sans MT"/>
-          <w:b/>
-          <w:sz w:val="24"/>
-        </w:rPr>
-        <w:t>Email:</w:t>
-      </w:r>
-    </w:p>
-    <w:p>
-      <w:pPr>
-        <w:contextualSpacing/>
-        <w:rPr>
-          <w:rFonts w:ascii="Gill Sans MT" w:hAnsi="Gill Sans MT"/>
-          <w:b/>
-          <w:sz w:val="28"/>
-        </w:rPr>
-      </w:pPr>
-      <w:r>
-        <w:rPr>
-          <w:rFonts w:ascii="Gill Sans MT" w:hAnsi="Gill Sans MT"/>
-          <w:b/>
-          <w:sz w:val="28"/>
-        </w:rPr>
-        <w:t>________________________________________________________________________________________________________________________________________________________________________________________________________________________________________________________________________________________________________________________________________________________________________________________________________________________________________________________________________________________________________________________</w:t>
-      </w:r>
     </w:p>
     <w:sectPr>
       <w:pgSz w:w="12240" w:h="15840"/>

</xml_diff>